<commit_message>
Added new_game_df and updated tech report and code file
</commit_message>
<xml_diff>
--- a/ETL_Technical_Report.docx
+++ b/ETL_Technical_Report.docx
@@ -33,8 +33,6 @@
       <w:r>
         <w:t xml:space="preserve"> the following sources:</w:t>
       </w:r>
-      <w:bookmarkStart w:id="0" w:name="_GoBack"/>
-      <w:bookmarkEnd w:id="0"/>
     </w:p>
     <w:p>
       <w:pPr>
@@ -267,6 +265,151 @@
         <w:t xml:space="preserve"> season. This step effectively removed all other seasons from the dataset.</w:t>
       </w:r>
     </w:p>
+    <w:p>
+      <w:pPr>
+        <w:ind w:left="720"/>
+      </w:pPr>
+      <w:r>
+        <w:t>d</w:t>
+      </w:r>
+      <w:r>
+        <w:t>ataframe merging:</w:t>
+      </w:r>
+    </w:p>
+    <w:p>
+      <w:pPr>
+        <w:pStyle w:val="ListParagraph"/>
+        <w:numPr>
+          <w:ilvl w:val="0"/>
+          <w:numId w:val="1"/>
+        </w:numPr>
+      </w:pPr>
+      <w:r>
+        <w:t>Merged</w:t>
+      </w:r>
+      <w:r>
+        <w:t xml:space="preserve"> the game_df</w:t>
+      </w:r>
+      <w:r>
+        <w:t xml:space="preserve"> with the team_df</w:t>
+      </w:r>
+      <w:r>
+        <w:t>,</w:t>
+      </w:r>
+      <w:r>
+        <w:t xml:space="preserve"> left_on</w:t>
+      </w:r>
+      <w:r>
+        <w:t xml:space="preserve"> </w:t>
+      </w:r>
+      <w:r>
+        <w:t xml:space="preserve">= </w:t>
+      </w:r>
+      <w:r>
+        <w:t>away_team_id and right_on</w:t>
+      </w:r>
+      <w:r>
+        <w:t xml:space="preserve"> </w:t>
+      </w:r>
+      <w:r>
+        <w:t xml:space="preserve">= </w:t>
+      </w:r>
+      <w:r>
+        <w:t xml:space="preserve">team_id </w:t>
+      </w:r>
+      <w:r>
+        <w:t>so that the</w:t>
+      </w:r>
+      <w:r>
+        <w:t xml:space="preserve"> </w:t>
+      </w:r>
+      <w:r>
+        <w:t xml:space="preserve">Away </w:t>
+      </w:r>
+      <w:r>
+        <w:t>T</w:t>
+      </w:r>
+      <w:r>
+        <w:t>eam</w:t>
+      </w:r>
+      <w:r>
+        <w:t xml:space="preserve"> values would be their respective names, instead of</w:t>
+      </w:r>
+      <w:r>
+        <w:t xml:space="preserve"> the </w:t>
+      </w:r>
+      <w:r>
+        <w:t>away_team_id</w:t>
+      </w:r>
+      <w:r>
+        <w:t>.</w:t>
+      </w:r>
+    </w:p>
+    <w:p>
+      <w:pPr>
+        <w:pStyle w:val="ListParagraph"/>
+        <w:ind w:left="1440"/>
+      </w:pPr>
+    </w:p>
+    <w:p>
+      <w:pPr>
+        <w:pStyle w:val="ListParagraph"/>
+        <w:numPr>
+          <w:ilvl w:val="0"/>
+          <w:numId w:val="1"/>
+        </w:numPr>
+      </w:pPr>
+      <w:r>
+        <w:t xml:space="preserve">Merged the game_df with the team_df, left_on = </w:t>
+      </w:r>
+      <w:r>
+        <w:t>home</w:t>
+      </w:r>
+      <w:r>
+        <w:t xml:space="preserve">_team_id and right_on = team_id so that the </w:t>
+      </w:r>
+      <w:r>
+        <w:t>Home</w:t>
+      </w:r>
+      <w:r>
+        <w:t xml:space="preserve"> Team values would be their respective names, instead of the </w:t>
+      </w:r>
+      <w:r>
+        <w:t>home</w:t>
+      </w:r>
+      <w:r>
+        <w:t>_team_id.</w:t>
+      </w:r>
+    </w:p>
+    <w:p>
+      <w:pPr>
+        <w:ind w:left="720"/>
+      </w:pPr>
+      <w:r>
+        <w:t>Additional data cleaning:</w:t>
+      </w:r>
+    </w:p>
+    <w:p>
+      <w:pPr>
+        <w:pStyle w:val="ListParagraph"/>
+        <w:numPr>
+          <w:ilvl w:val="0"/>
+          <w:numId w:val="1"/>
+        </w:numPr>
+      </w:pPr>
+      <w:r>
+        <w:t xml:space="preserve">Removed </w:t>
+      </w:r>
+      <w:r>
+        <w:t>5</w:t>
+      </w:r>
+      <w:r>
+        <w:t xml:space="preserve"> </w:t>
+      </w:r>
+      <w:r>
+        <w:t>unwanted columns from the new_game_df dataframe.</w:t>
+      </w:r>
+    </w:p>
     <w:p/>
     <w:p>
       <w:r>
@@ -329,6 +472,7 @@
         </w:numPr>
       </w:pPr>
       <w:r>
+        <w:lastRenderedPageBreak/>
         <w:t>Dropped</w:t>
       </w:r>
       <w:r>
@@ -393,12 +537,8 @@
         <w:tab/>
         <w:t>data cleaning:</w:t>
       </w:r>
-    </w:p>
-    <w:p>
-      <w:pPr>
-        <w:pStyle w:val="ListParagraph"/>
-        <w:ind w:left="1440"/>
-      </w:pPr>
+      <w:bookmarkStart w:id="0" w:name="_GoBack"/>
+      <w:bookmarkEnd w:id="0"/>
     </w:p>
     <w:p>
       <w:pPr>
@@ -430,7 +570,6 @@
         </w:numPr>
       </w:pPr>
       <w:r>
-        <w:lastRenderedPageBreak/>
         <w:t xml:space="preserve">Removed </w:t>
       </w:r>
       <w:r>
@@ -454,10 +593,7 @@
         </w:numPr>
       </w:pPr>
       <w:r>
-        <w:t>Modified the csv delimiter, changing it from “|” to “,” in the player_info_df output file</w:t>
-      </w:r>
-      <w:r>
-        <w:t>.</w:t>
+        <w:t>Modified the csv delimiter, changing it from “|” to “,” in the player_info_df output file.</w:t>
       </w:r>
     </w:p>
     <w:p/>

</xml_diff>

<commit_message>
Updated code file, new_game_df, and tech report
</commit_message>
<xml_diff>
--- a/ETL_Technical_Report.docx
+++ b/ETL_Technical_Report.docx
@@ -360,13 +360,7 @@
         </w:numPr>
       </w:pPr>
       <w:r>
-        <w:t xml:space="preserve">Merged the game_df with the team_df, left_on = </w:t>
-      </w:r>
-      <w:r>
-        <w:t>home</w:t>
-      </w:r>
-      <w:r>
-        <w:t xml:space="preserve">_team_id and right_on = team_id so that the </w:t>
+        <w:t xml:space="preserve">Merged the game_df with the team_df, left_on = home_team_id and right_on = team_id so that the </w:t>
       </w:r>
       <w:r>
         <w:t>Home</w:t>
@@ -401,8 +395,10 @@
         <w:t xml:space="preserve">Removed </w:t>
       </w:r>
       <w:r>
-        <w:t>5</w:t>
-      </w:r>
+        <w:t>3</w:t>
+      </w:r>
+      <w:bookmarkStart w:id="0" w:name="_GoBack"/>
+      <w:bookmarkEnd w:id="0"/>
       <w:r>
         <w:t xml:space="preserve"> </w:t>
       </w:r>
@@ -537,8 +533,6 @@
         <w:tab/>
         <w:t>data cleaning:</w:t>
       </w:r>
-      <w:bookmarkStart w:id="0" w:name="_GoBack"/>
-      <w:bookmarkEnd w:id="0"/>
     </w:p>
     <w:p>
       <w:pPr>

</xml_diff>

<commit_message>
Added transformation for skater stats, added load portion, including .sql file for pgAdmin
</commit_message>
<xml_diff>
--- a/ETL_Technical_Report.docx
+++ b/ETL_Technical_Report.docx
@@ -126,11 +126,16 @@
       </w:r>
     </w:p>
     <w:p>
+      <w:proofErr w:type="spellStart"/>
       <w:r>
         <w:t>g</w:t>
       </w:r>
       <w:r>
-        <w:t xml:space="preserve">ame_df </w:t>
+        <w:t>ame_df</w:t>
+      </w:r>
+      <w:proofErr w:type="spellEnd"/>
+      <w:r>
+        <w:t xml:space="preserve"> </w:t>
       </w:r>
       <w:r>
         <w:t>:</w:t>
@@ -160,8 +165,13 @@
         <w:t xml:space="preserve">Removed </w:t>
       </w:r>
       <w:r>
-        <w:t>10 unwanted columns from the dataframe</w:t>
-      </w:r>
+        <w:t xml:space="preserve">10 unwanted columns from the </w:t>
+      </w:r>
+      <w:proofErr w:type="spellStart"/>
+      <w:r>
+        <w:t>dataframe</w:t>
+      </w:r>
+      <w:proofErr w:type="spellEnd"/>
       <w:r>
         <w:t>.</w:t>
       </w:r>
@@ -269,11 +279,16 @@
       <w:pPr>
         <w:ind w:left="720"/>
       </w:pPr>
+      <w:proofErr w:type="spellStart"/>
       <w:r>
         <w:t>d</w:t>
       </w:r>
       <w:r>
-        <w:t>ataframe merging:</w:t>
+        <w:t>ataframe</w:t>
+      </w:r>
+      <w:proofErr w:type="spellEnd"/>
+      <w:r>
+        <w:t xml:space="preserve"> merging:</w:t>
       </w:r>
     </w:p>
     <w:p>
@@ -288,34 +303,64 @@
         <w:t>Merged</w:t>
       </w:r>
       <w:r>
-        <w:t xml:space="preserve"> the game_df</w:t>
-      </w:r>
-      <w:r>
-        <w:t xml:space="preserve"> with the team_df</w:t>
-      </w:r>
+        <w:t xml:space="preserve"> the </w:t>
+      </w:r>
+      <w:proofErr w:type="spellStart"/>
+      <w:r>
+        <w:t>game_df</w:t>
+      </w:r>
+      <w:proofErr w:type="spellEnd"/>
+      <w:r>
+        <w:t xml:space="preserve"> with the </w:t>
+      </w:r>
+      <w:proofErr w:type="spellStart"/>
+      <w:r>
+        <w:t>team_df</w:t>
+      </w:r>
+      <w:proofErr w:type="spellEnd"/>
       <w:r>
         <w:t>,</w:t>
       </w:r>
       <w:r>
-        <w:t xml:space="preserve"> left_on</w:t>
-      </w:r>
-      <w:r>
         <w:t xml:space="preserve"> </w:t>
       </w:r>
+      <w:proofErr w:type="spellStart"/>
+      <w:r>
+        <w:t>left_on</w:t>
+      </w:r>
+      <w:proofErr w:type="spellEnd"/>
+      <w:r>
+        <w:t xml:space="preserve"> </w:t>
+      </w:r>
       <w:r>
         <w:t xml:space="preserve">= </w:t>
       </w:r>
-      <w:r>
-        <w:t>away_team_id and right_on</w:t>
-      </w:r>
+      <w:proofErr w:type="spellStart"/>
+      <w:r>
+        <w:t>away_team_id</w:t>
+      </w:r>
+      <w:proofErr w:type="spellEnd"/>
+      <w:r>
+        <w:t xml:space="preserve"> and </w:t>
+      </w:r>
+      <w:proofErr w:type="spellStart"/>
+      <w:r>
+        <w:t>right_on</w:t>
+      </w:r>
+      <w:proofErr w:type="spellEnd"/>
       <w:r>
         <w:t xml:space="preserve"> </w:t>
       </w:r>
       <w:r>
         <w:t xml:space="preserve">= </w:t>
       </w:r>
-      <w:r>
-        <w:t xml:space="preserve">team_id </w:t>
+      <w:proofErr w:type="spellStart"/>
+      <w:r>
+        <w:t>team_id</w:t>
+      </w:r>
+      <w:proofErr w:type="spellEnd"/>
+      <w:r>
+        <w:t xml:space="preserve"> </w:t>
       </w:r>
       <w:r>
         <w:t>so that the</w:t>
@@ -338,9 +383,11 @@
       <w:r>
         <w:t xml:space="preserve"> the </w:t>
       </w:r>
+      <w:proofErr w:type="spellStart"/>
       <w:r>
         <w:t>away_team_id</w:t>
       </w:r>
+      <w:proofErr w:type="spellEnd"/>
       <w:r>
         <w:t>.</w:t>
       </w:r>
@@ -360,7 +407,55 @@
         </w:numPr>
       </w:pPr>
       <w:r>
-        <w:t xml:space="preserve">Merged the game_df with the team_df, left_on = home_team_id and right_on = team_id so that the </w:t>
+        <w:t xml:space="preserve">Merged the </w:t>
+      </w:r>
+      <w:proofErr w:type="spellStart"/>
+      <w:r>
+        <w:t>game_df</w:t>
+      </w:r>
+      <w:proofErr w:type="spellEnd"/>
+      <w:r>
+        <w:t xml:space="preserve"> with the </w:t>
+      </w:r>
+      <w:proofErr w:type="spellStart"/>
+      <w:r>
+        <w:t>team_df</w:t>
+      </w:r>
+      <w:proofErr w:type="spellEnd"/>
+      <w:r>
+        <w:t xml:space="preserve">, </w:t>
+      </w:r>
+      <w:proofErr w:type="spellStart"/>
+      <w:r>
+        <w:t>left_on</w:t>
+      </w:r>
+      <w:proofErr w:type="spellEnd"/>
+      <w:r>
+        <w:t xml:space="preserve"> = </w:t>
+      </w:r>
+      <w:proofErr w:type="spellStart"/>
+      <w:r>
+        <w:t>home_team_id</w:t>
+      </w:r>
+      <w:proofErr w:type="spellEnd"/>
+      <w:r>
+        <w:t xml:space="preserve"> and </w:t>
+      </w:r>
+      <w:proofErr w:type="spellStart"/>
+      <w:r>
+        <w:t>right_on</w:t>
+      </w:r>
+      <w:proofErr w:type="spellEnd"/>
+      <w:r>
+        <w:t xml:space="preserve"> = </w:t>
+      </w:r>
+      <w:proofErr w:type="spellStart"/>
+      <w:r>
+        <w:t>team_id</w:t>
+      </w:r>
+      <w:proofErr w:type="spellEnd"/>
+      <w:r>
+        <w:t xml:space="preserve"> so that the </w:t>
       </w:r>
       <w:r>
         <w:t>Home</w:t>
@@ -368,11 +463,16 @@
       <w:r>
         <w:t xml:space="preserve"> Team values would be their respective names, instead of the </w:t>
       </w:r>
+      <w:proofErr w:type="spellStart"/>
       <w:r>
         <w:t>home</w:t>
       </w:r>
       <w:r>
-        <w:t>_team_id.</w:t>
+        <w:t>_team_id</w:t>
+      </w:r>
+      <w:proofErr w:type="spellEnd"/>
+      <w:r>
+        <w:t>.</w:t>
       </w:r>
     </w:p>
     <w:p>
@@ -397,19 +497,38 @@
       <w:r>
         <w:t>3</w:t>
       </w:r>
-      <w:bookmarkStart w:id="0" w:name="_GoBack"/>
-      <w:bookmarkEnd w:id="0"/>
       <w:r>
         <w:t xml:space="preserve"> </w:t>
       </w:r>
       <w:r>
-        <w:t>unwanted columns from the new_game_df dataframe.</w:t>
+        <w:t xml:space="preserve">unwanted columns from the </w:t>
+      </w:r>
+      <w:proofErr w:type="spellStart"/>
+      <w:r>
+        <w:t>new_game_df</w:t>
+      </w:r>
+      <w:proofErr w:type="spellEnd"/>
+      <w:r>
+        <w:t xml:space="preserve"> </w:t>
+      </w:r>
+      <w:proofErr w:type="spellStart"/>
+      <w:r>
+        <w:t>dataframe</w:t>
+      </w:r>
+      <w:proofErr w:type="spellEnd"/>
+      <w:r>
+        <w:t>.</w:t>
       </w:r>
     </w:p>
     <w:p/>
     <w:p>
-      <w:r>
-        <w:t>team_df:</w:t>
+      <w:proofErr w:type="spellStart"/>
+      <w:r>
+        <w:t>team_df</w:t>
+      </w:r>
+      <w:proofErr w:type="spellEnd"/>
+      <w:r>
+        <w:t>:</w:t>
       </w:r>
     </w:p>
     <w:p>
@@ -427,7 +546,23 @@
         </w:numPr>
       </w:pPr>
       <w:r>
-        <w:t>Combined the “shortName” and “teamName” columns into a single column “</w:t>
+        <w:t>Combined the “</w:t>
+      </w:r>
+      <w:proofErr w:type="spellStart"/>
+      <w:r>
+        <w:t>shortName</w:t>
+      </w:r>
+      <w:proofErr w:type="spellEnd"/>
+      <w:r>
+        <w:t>” and “</w:t>
+      </w:r>
+      <w:proofErr w:type="spellStart"/>
+      <w:r>
+        <w:t>teamName</w:t>
+      </w:r>
+      <w:proofErr w:type="spellEnd"/>
+      <w:r>
+        <w:t>” columns into a single column “</w:t>
       </w:r>
       <w:r>
         <w:t>Team.”</w:t>
@@ -451,7 +586,15 @@
         <w:t xml:space="preserve">Removed </w:t>
       </w:r>
       <w:r>
-        <w:t>5 unwanted columns from the dataframe.</w:t>
+        <w:t xml:space="preserve">5 unwanted columns from the </w:t>
+      </w:r>
+      <w:proofErr w:type="spellStart"/>
+      <w:r>
+        <w:t>dataframe</w:t>
+      </w:r>
+      <w:proofErr w:type="spellEnd"/>
+      <w:r>
+        <w:t>.</w:t>
       </w:r>
     </w:p>
     <w:p>
@@ -475,13 +618,30 @@
         <w:t xml:space="preserve"> 2 unwanted t</w:t>
       </w:r>
       <w:r>
-        <w:t>eams from the dataframe</w:t>
-      </w:r>
+        <w:t xml:space="preserve">eams from the </w:t>
+      </w:r>
+      <w:proofErr w:type="spellStart"/>
+      <w:r>
+        <w:t>dataframe</w:t>
+      </w:r>
+      <w:proofErr w:type="spellEnd"/>
       <w:r>
         <w:t xml:space="preserve">, because they did not exist during the </w:t>
       </w:r>
       <w:r>
-        <w:t>2018-2019 season.</w:t>
+        <w:t>201</w:t>
+      </w:r>
+      <w:r>
+        <w:t>7</w:t>
+      </w:r>
+      <w:r>
+        <w:t>-201</w:t>
+      </w:r>
+      <w:r>
+        <w:t>8</w:t>
+      </w:r>
+      <w:r>
+        <w:t xml:space="preserve"> season.</w:t>
       </w:r>
     </w:p>
     <w:p>
@@ -518,12 +678,14 @@
     </w:p>
     <w:p/>
     <w:p>
+      <w:proofErr w:type="spellStart"/>
       <w:r>
         <w:t>p</w:t>
       </w:r>
       <w:r>
         <w:t>layer_info_df</w:t>
       </w:r>
+      <w:proofErr w:type="spellEnd"/>
       <w:r>
         <w:t>:</w:t>
       </w:r>
@@ -543,10 +705,26 @@
         </w:numPr>
       </w:pPr>
       <w:r>
-        <w:t>Combined the “firstName” and</w:t>
-      </w:r>
-      <w:r>
-        <w:t xml:space="preserve"> “lastName” columns into a single column “Name.”</w:t>
+        <w:t>Combined the “</w:t>
+      </w:r>
+      <w:proofErr w:type="spellStart"/>
+      <w:r>
+        <w:t>firstName</w:t>
+      </w:r>
+      <w:proofErr w:type="spellEnd"/>
+      <w:r>
+        <w:t>” and</w:t>
+      </w:r>
+      <w:r>
+        <w:t xml:space="preserve"> “</w:t>
+      </w:r>
+      <w:proofErr w:type="spellStart"/>
+      <w:r>
+        <w:t>lastName</w:t>
+      </w:r>
+      <w:proofErr w:type="spellEnd"/>
+      <w:r>
+        <w:t>” columns into a single column “Name.”</w:t>
       </w:r>
     </w:p>
     <w:p>
@@ -570,7 +748,15 @@
         <w:t>6</w:t>
       </w:r>
       <w:r>
-        <w:t xml:space="preserve"> unwanted columns from the dataframe.</w:t>
+        <w:t xml:space="preserve"> unwanted columns from the </w:t>
+      </w:r>
+      <w:proofErr w:type="spellStart"/>
+      <w:r>
+        <w:t>dataframe</w:t>
+      </w:r>
+      <w:proofErr w:type="spellEnd"/>
+      <w:r>
+        <w:t>.</w:t>
       </w:r>
     </w:p>
     <w:p>
@@ -587,15 +773,99 @@
         </w:numPr>
       </w:pPr>
       <w:r>
-        <w:t>Modified the csv delimiter, changing it from “|” to “,” in the player_info_df output file.</w:t>
+        <w:t xml:space="preserve">Modified the csv delimiter, changing it from “|” to “,” in the </w:t>
+      </w:r>
+      <w:proofErr w:type="spellStart"/>
+      <w:r>
+        <w:t>player_info_df</w:t>
+      </w:r>
+      <w:proofErr w:type="spellEnd"/>
+      <w:r>
+        <w:t xml:space="preserve"> output file.</w:t>
       </w:r>
     </w:p>
     <w:p/>
     <w:p>
-      <w:r>
-        <w:t>game_skater_stats_df:</w:t>
-      </w:r>
-    </w:p>
+      <w:proofErr w:type="spellStart"/>
+      <w:r>
+        <w:t>game_skater_stats_df</w:t>
+      </w:r>
+      <w:proofErr w:type="spellEnd"/>
+      <w:r>
+        <w:t>:</w:t>
+      </w:r>
+    </w:p>
+    <w:p>
+      <w:r>
+        <w:tab/>
+      </w:r>
+      <w:r>
+        <w:t>data cleaning:</w:t>
+      </w:r>
+    </w:p>
+    <w:p>
+      <w:pPr>
+        <w:pStyle w:val="ListParagraph"/>
+        <w:numPr>
+          <w:ilvl w:val="0"/>
+          <w:numId w:val="7"/>
+        </w:numPr>
+      </w:pPr>
+      <w:r>
+        <w:t xml:space="preserve">Kept only games in </w:t>
+      </w:r>
+      <w:proofErr w:type="spellStart"/>
+      <w:r>
+        <w:t>new_game_df</w:t>
+      </w:r>
+      <w:proofErr w:type="spellEnd"/>
+      <w:r>
+        <w:t>, so that only games during the season we are interested were kept.</w:t>
+      </w:r>
+    </w:p>
+    <w:p>
+      <w:pPr>
+        <w:pStyle w:val="ListParagraph"/>
+        <w:numPr>
+          <w:ilvl w:val="0"/>
+          <w:numId w:val="7"/>
+        </w:numPr>
+      </w:pPr>
+      <w:r>
+        <w:t xml:space="preserve">Only kept columns we were interested in: </w:t>
+      </w:r>
+      <w:proofErr w:type="spellStart"/>
+      <w:r>
+        <w:t>game_id</w:t>
+      </w:r>
+      <w:proofErr w:type="spellEnd"/>
+      <w:r>
+        <w:t xml:space="preserve">, </w:t>
+      </w:r>
+      <w:proofErr w:type="spellStart"/>
+      <w:r>
+        <w:t>player_id</w:t>
+      </w:r>
+      <w:proofErr w:type="spellEnd"/>
+      <w:r>
+        <w:t xml:space="preserve">, </w:t>
+      </w:r>
+      <w:proofErr w:type="spellStart"/>
+      <w:r>
+        <w:t>team_id</w:t>
+      </w:r>
+      <w:proofErr w:type="spellEnd"/>
+      <w:r>
+        <w:t xml:space="preserve">, </w:t>
+      </w:r>
+      <w:proofErr w:type="spellStart"/>
+      <w:r>
+        <w:t>penaltyMinutes</w:t>
+      </w:r>
+      <w:proofErr w:type="spellEnd"/>
+    </w:p>
+    <w:p/>
+    <w:p/>
     <w:p/>
     <w:p>
       <w:pPr>
@@ -610,6 +880,278 @@
           <w:bCs/>
         </w:rPr>
         <w:t>Load:</w:t>
+      </w:r>
+    </w:p>
+    <w:p>
+      <w:r>
+        <w:t>The following tables were created in PostgreSQL database for the above Transformations to be loaded into.</w:t>
+      </w:r>
+    </w:p>
+    <w:p>
+      <w:r>
+        <w:t>games:</w:t>
+      </w:r>
+    </w:p>
+    <w:p>
+      <w:r>
+        <w:tab/>
+      </w:r>
+      <w:proofErr w:type="spellStart"/>
+      <w:r>
+        <w:t>game_id</w:t>
+      </w:r>
+      <w:proofErr w:type="spellEnd"/>
+      <w:r>
+        <w:t xml:space="preserve"> int Primary Key,</w:t>
+      </w:r>
+    </w:p>
+    <w:p>
+      <w:r>
+        <w:tab/>
+        <w:t>season int,</w:t>
+      </w:r>
+    </w:p>
+    <w:p>
+      <w:r>
+        <w:tab/>
+      </w:r>
+      <w:proofErr w:type="spellStart"/>
+      <w:r>
+        <w:t>home_team_id</w:t>
+      </w:r>
+      <w:proofErr w:type="spellEnd"/>
+      <w:r>
+        <w:t xml:space="preserve"> int,</w:t>
+      </w:r>
+    </w:p>
+    <w:p>
+      <w:r>
+        <w:tab/>
+      </w:r>
+      <w:proofErr w:type="spellStart"/>
+      <w:r>
+        <w:t>h</w:t>
+      </w:r>
+      <w:bookmarkStart w:id="0" w:name="_GoBack"/>
+      <w:bookmarkEnd w:id="0"/>
+      <w:r>
+        <w:t>ome</w:t>
+      </w:r>
+      <w:r>
+        <w:t>_t</w:t>
+      </w:r>
+      <w:r>
+        <w:t>eam</w:t>
+      </w:r>
+      <w:proofErr w:type="spellEnd"/>
+      <w:r>
+        <w:t xml:space="preserve"> varchar,</w:t>
+      </w:r>
+    </w:p>
+    <w:p>
+      <w:r>
+        <w:tab/>
+      </w:r>
+      <w:proofErr w:type="spellStart"/>
+      <w:r>
+        <w:t>away_team_id</w:t>
+      </w:r>
+      <w:proofErr w:type="spellEnd"/>
+      <w:r>
+        <w:t xml:space="preserve"> int,</w:t>
+      </w:r>
+    </w:p>
+    <w:p>
+      <w:r>
+        <w:tab/>
+      </w:r>
+      <w:proofErr w:type="spellStart"/>
+      <w:r>
+        <w:t>a</w:t>
+      </w:r>
+      <w:r>
+        <w:t>way</w:t>
+      </w:r>
+      <w:r>
+        <w:t>_t</w:t>
+      </w:r>
+      <w:r>
+        <w:t>eam</w:t>
+      </w:r>
+      <w:proofErr w:type="spellEnd"/>
+      <w:r>
+        <w:t xml:space="preserve"> varchar,</w:t>
+      </w:r>
+    </w:p>
+    <w:p>
+      <w:r>
+        <w:tab/>
+        <w:t>outcome varchar</w:t>
+      </w:r>
+    </w:p>
+    <w:p/>
+    <w:p>
+      <w:r>
+        <w:t>players:</w:t>
+      </w:r>
+    </w:p>
+    <w:p>
+      <w:r>
+        <w:tab/>
+      </w:r>
+      <w:proofErr w:type="spellStart"/>
+      <w:r>
+        <w:t>player_id</w:t>
+      </w:r>
+      <w:proofErr w:type="spellEnd"/>
+      <w:r>
+        <w:t xml:space="preserve"> int Primary Key,</w:t>
+      </w:r>
+    </w:p>
+    <w:p>
+      <w:r>
+        <w:tab/>
+      </w:r>
+      <w:r>
+        <w:t>n</w:t>
+      </w:r>
+      <w:r>
+        <w:t>ame varchar,</w:t>
+      </w:r>
+    </w:p>
+    <w:p>
+      <w:r>
+        <w:tab/>
+      </w:r>
+      <w:proofErr w:type="spellStart"/>
+      <w:r>
+        <w:t>p</w:t>
+      </w:r>
+      <w:r>
+        <w:t>rimary</w:t>
+      </w:r>
+      <w:r>
+        <w:t>_p</w:t>
+      </w:r>
+      <w:r>
+        <w:t>osition</w:t>
+      </w:r>
+      <w:proofErr w:type="spellEnd"/>
+      <w:r>
+        <w:t xml:space="preserve"> varchar</w:t>
+      </w:r>
+    </w:p>
+    <w:p/>
+    <w:p>
+      <w:r>
+        <w:t>teams:</w:t>
+      </w:r>
+    </w:p>
+    <w:p>
+      <w:r>
+        <w:tab/>
+      </w:r>
+      <w:proofErr w:type="spellStart"/>
+      <w:r>
+        <w:t>team_id</w:t>
+      </w:r>
+      <w:proofErr w:type="spellEnd"/>
+      <w:r>
+        <w:t xml:space="preserve"> int Primary Key,</w:t>
+      </w:r>
+    </w:p>
+    <w:p>
+      <w:r>
+        <w:tab/>
+      </w:r>
+      <w:r>
+        <w:t>t</w:t>
+      </w:r>
+      <w:r>
+        <w:t>eam varchar</w:t>
+      </w:r>
+    </w:p>
+    <w:p/>
+    <w:p>
+      <w:proofErr w:type="spellStart"/>
+      <w:r>
+        <w:t>skater_stats</w:t>
+      </w:r>
+      <w:proofErr w:type="spellEnd"/>
+      <w:r>
+        <w:t>:</w:t>
+      </w:r>
+    </w:p>
+    <w:p>
+      <w:r>
+        <w:tab/>
+      </w:r>
+      <w:proofErr w:type="spellStart"/>
+      <w:r>
+        <w:t>game_id</w:t>
+      </w:r>
+      <w:proofErr w:type="spellEnd"/>
+      <w:r>
+        <w:t xml:space="preserve"> int,</w:t>
+      </w:r>
+    </w:p>
+    <w:p>
+      <w:r>
+        <w:tab/>
+      </w:r>
+      <w:proofErr w:type="spellStart"/>
+      <w:r>
+        <w:t>player_id</w:t>
+      </w:r>
+      <w:proofErr w:type="spellEnd"/>
+      <w:r>
+        <w:t xml:space="preserve"> int,</w:t>
+      </w:r>
+    </w:p>
+    <w:p>
+      <w:r>
+        <w:tab/>
+      </w:r>
+      <w:proofErr w:type="spellStart"/>
+      <w:r>
+        <w:t>team_id</w:t>
+      </w:r>
+      <w:proofErr w:type="spellEnd"/>
+      <w:r>
+        <w:t xml:space="preserve"> int,</w:t>
+      </w:r>
+    </w:p>
+    <w:p>
+      <w:r>
+        <w:tab/>
+      </w:r>
+      <w:proofErr w:type="spellStart"/>
+      <w:r>
+        <w:t>penalty</w:t>
+      </w:r>
+      <w:r>
+        <w:t>_m</w:t>
+      </w:r>
+      <w:r>
+        <w:t>inutes</w:t>
+      </w:r>
+      <w:proofErr w:type="spellEnd"/>
+      <w:r>
+        <w:t xml:space="preserve"> int,</w:t>
+      </w:r>
+    </w:p>
+    <w:p>
+      <w:r>
+        <w:tab/>
+        <w:t>Primary Key (</w:t>
+      </w:r>
+      <w:proofErr w:type="spellStart"/>
+      <w:r>
+        <w:t>game_id,player_id</w:t>
+      </w:r>
+      <w:proofErr w:type="spellEnd"/>
+      <w:r>
+        <w:t>)</w:t>
       </w:r>
     </w:p>
     <w:sectPr>
@@ -886,6 +1428,178 @@
     </w:lvl>
   </w:abstractNum>
   <w:abstractNum w:abstractNumId="3" w15:restartNumberingAfterBreak="0">
+    <w:nsid w:val="297F3A23"/>
+    <w:multiLevelType w:val="hybridMultilevel"/>
+    <w:tmpl w:val="1E38CAE6"/>
+    <w:lvl w:ilvl="0" w:tplc="0409000F">
+      <w:start w:val="1"/>
+      <w:numFmt w:val="decimal"/>
+      <w:lvlText w:val="%1."/>
+      <w:lvlJc w:val="left"/>
+      <w:pPr>
+        <w:ind w:left="1800" w:hanging="360"/>
+      </w:pPr>
+    </w:lvl>
+    <w:lvl w:ilvl="1" w:tplc="04090019" w:tentative="1">
+      <w:start w:val="1"/>
+      <w:numFmt w:val="lowerLetter"/>
+      <w:lvlText w:val="%2."/>
+      <w:lvlJc w:val="left"/>
+      <w:pPr>
+        <w:ind w:left="2520" w:hanging="360"/>
+      </w:pPr>
+    </w:lvl>
+    <w:lvl w:ilvl="2" w:tplc="0409001B" w:tentative="1">
+      <w:start w:val="1"/>
+      <w:numFmt w:val="lowerRoman"/>
+      <w:lvlText w:val="%3."/>
+      <w:lvlJc w:val="right"/>
+      <w:pPr>
+        <w:ind w:left="3240" w:hanging="180"/>
+      </w:pPr>
+    </w:lvl>
+    <w:lvl w:ilvl="3" w:tplc="0409000F" w:tentative="1">
+      <w:start w:val="1"/>
+      <w:numFmt w:val="decimal"/>
+      <w:lvlText w:val="%4."/>
+      <w:lvlJc w:val="left"/>
+      <w:pPr>
+        <w:ind w:left="3960" w:hanging="360"/>
+      </w:pPr>
+    </w:lvl>
+    <w:lvl w:ilvl="4" w:tplc="04090019" w:tentative="1">
+      <w:start w:val="1"/>
+      <w:numFmt w:val="lowerLetter"/>
+      <w:lvlText w:val="%5."/>
+      <w:lvlJc w:val="left"/>
+      <w:pPr>
+        <w:ind w:left="4680" w:hanging="360"/>
+      </w:pPr>
+    </w:lvl>
+    <w:lvl w:ilvl="5" w:tplc="0409001B" w:tentative="1">
+      <w:start w:val="1"/>
+      <w:numFmt w:val="lowerRoman"/>
+      <w:lvlText w:val="%6."/>
+      <w:lvlJc w:val="right"/>
+      <w:pPr>
+        <w:ind w:left="5400" w:hanging="180"/>
+      </w:pPr>
+    </w:lvl>
+    <w:lvl w:ilvl="6" w:tplc="0409000F" w:tentative="1">
+      <w:start w:val="1"/>
+      <w:numFmt w:val="decimal"/>
+      <w:lvlText w:val="%7."/>
+      <w:lvlJc w:val="left"/>
+      <w:pPr>
+        <w:ind w:left="6120" w:hanging="360"/>
+      </w:pPr>
+    </w:lvl>
+    <w:lvl w:ilvl="7" w:tplc="04090019" w:tentative="1">
+      <w:start w:val="1"/>
+      <w:numFmt w:val="lowerLetter"/>
+      <w:lvlText w:val="%8."/>
+      <w:lvlJc w:val="left"/>
+      <w:pPr>
+        <w:ind w:left="6840" w:hanging="360"/>
+      </w:pPr>
+    </w:lvl>
+    <w:lvl w:ilvl="8" w:tplc="0409001B" w:tentative="1">
+      <w:start w:val="1"/>
+      <w:numFmt w:val="lowerRoman"/>
+      <w:lvlText w:val="%9."/>
+      <w:lvlJc w:val="right"/>
+      <w:pPr>
+        <w:ind w:left="7560" w:hanging="180"/>
+      </w:pPr>
+    </w:lvl>
+  </w:abstractNum>
+  <w:abstractNum w:abstractNumId="4" w15:restartNumberingAfterBreak="0">
+    <w:nsid w:val="3F2A67D6"/>
+    <w:multiLevelType w:val="hybridMultilevel"/>
+    <w:tmpl w:val="11AEC458"/>
+    <w:lvl w:ilvl="0" w:tplc="0409000F">
+      <w:start w:val="1"/>
+      <w:numFmt w:val="decimal"/>
+      <w:lvlText w:val="%1."/>
+      <w:lvlJc w:val="left"/>
+      <w:pPr>
+        <w:ind w:left="1440" w:hanging="360"/>
+      </w:pPr>
+    </w:lvl>
+    <w:lvl w:ilvl="1" w:tplc="04090019" w:tentative="1">
+      <w:start w:val="1"/>
+      <w:numFmt w:val="lowerLetter"/>
+      <w:lvlText w:val="%2."/>
+      <w:lvlJc w:val="left"/>
+      <w:pPr>
+        <w:ind w:left="2160" w:hanging="360"/>
+      </w:pPr>
+    </w:lvl>
+    <w:lvl w:ilvl="2" w:tplc="0409001B" w:tentative="1">
+      <w:start w:val="1"/>
+      <w:numFmt w:val="lowerRoman"/>
+      <w:lvlText w:val="%3."/>
+      <w:lvlJc w:val="right"/>
+      <w:pPr>
+        <w:ind w:left="2880" w:hanging="180"/>
+      </w:pPr>
+    </w:lvl>
+    <w:lvl w:ilvl="3" w:tplc="0409000F" w:tentative="1">
+      <w:start w:val="1"/>
+      <w:numFmt w:val="decimal"/>
+      <w:lvlText w:val="%4."/>
+      <w:lvlJc w:val="left"/>
+      <w:pPr>
+        <w:ind w:left="3600" w:hanging="360"/>
+      </w:pPr>
+    </w:lvl>
+    <w:lvl w:ilvl="4" w:tplc="04090019" w:tentative="1">
+      <w:start w:val="1"/>
+      <w:numFmt w:val="lowerLetter"/>
+      <w:lvlText w:val="%5."/>
+      <w:lvlJc w:val="left"/>
+      <w:pPr>
+        <w:ind w:left="4320" w:hanging="360"/>
+      </w:pPr>
+    </w:lvl>
+    <w:lvl w:ilvl="5" w:tplc="0409001B" w:tentative="1">
+      <w:start w:val="1"/>
+      <w:numFmt w:val="lowerRoman"/>
+      <w:lvlText w:val="%6."/>
+      <w:lvlJc w:val="right"/>
+      <w:pPr>
+        <w:ind w:left="5040" w:hanging="180"/>
+      </w:pPr>
+    </w:lvl>
+    <w:lvl w:ilvl="6" w:tplc="0409000F" w:tentative="1">
+      <w:start w:val="1"/>
+      <w:numFmt w:val="decimal"/>
+      <w:lvlText w:val="%7."/>
+      <w:lvlJc w:val="left"/>
+      <w:pPr>
+        <w:ind w:left="5760" w:hanging="360"/>
+      </w:pPr>
+    </w:lvl>
+    <w:lvl w:ilvl="7" w:tplc="04090019" w:tentative="1">
+      <w:start w:val="1"/>
+      <w:numFmt w:val="lowerLetter"/>
+      <w:lvlText w:val="%8."/>
+      <w:lvlJc w:val="left"/>
+      <w:pPr>
+        <w:ind w:left="6480" w:hanging="360"/>
+      </w:pPr>
+    </w:lvl>
+    <w:lvl w:ilvl="8" w:tplc="0409001B" w:tentative="1">
+      <w:start w:val="1"/>
+      <w:numFmt w:val="lowerRoman"/>
+      <w:lvlText w:val="%9."/>
+      <w:lvlJc w:val="right"/>
+      <w:pPr>
+        <w:ind w:left="7200" w:hanging="180"/>
+      </w:pPr>
+    </w:lvl>
+  </w:abstractNum>
+  <w:abstractNum w:abstractNumId="5" w15:restartNumberingAfterBreak="0">
     <w:nsid w:val="56344E3F"/>
     <w:multiLevelType w:val="hybridMultilevel"/>
     <w:tmpl w:val="0DFA8F78"/>
@@ -971,7 +1685,7 @@
       </w:pPr>
     </w:lvl>
   </w:abstractNum>
-  <w:abstractNum w:abstractNumId="4" w15:restartNumberingAfterBreak="0">
+  <w:abstractNum w:abstractNumId="6" w15:restartNumberingAfterBreak="0">
     <w:nsid w:val="572A3B4E"/>
     <w:multiLevelType w:val="hybridMultilevel"/>
     <w:tmpl w:val="C71E7F30"/>
@@ -1067,9 +1781,15 @@
     <w:abstractNumId w:val="0"/>
   </w:num>
   <w:num w:numId="4">
+    <w:abstractNumId w:val="5"/>
+  </w:num>
+  <w:num w:numId="5">
+    <w:abstractNumId w:val="6"/>
+  </w:num>
+  <w:num w:numId="6">
     <w:abstractNumId w:val="3"/>
   </w:num>
-  <w:num w:numId="5">
+  <w:num w:numId="7">
     <w:abstractNumId w:val="4"/>
   </w:num>
 </w:numbering>
@@ -1092,7 +1812,7 @@
       </w:pPr>
     </w:pPrDefault>
   </w:docDefaults>
-  <w:latentStyles w:defLockedState="0" w:defUIPriority="99" w:defSemiHidden="0" w:defUnhideWhenUsed="0" w:defQFormat="0" w:count="376">
+  <w:latentStyles w:defLockedState="0" w:defUIPriority="99" w:defSemiHidden="0" w:defUnhideWhenUsed="0" w:defQFormat="0" w:count="377">
     <w:lsdException w:name="Normal" w:uiPriority="0" w:qFormat="1"/>
     <w:lsdException w:name="heading 1" w:uiPriority="9" w:qFormat="1"/>
     <w:lsdException w:name="heading 2" w:semiHidden="1" w:uiPriority="9" w:unhideWhenUsed="1" w:qFormat="1"/>
@@ -1198,7 +1918,6 @@
     <w:lsdException w:name="HTML Sample" w:semiHidden="1" w:unhideWhenUsed="1"/>
     <w:lsdException w:name="HTML Typewriter" w:semiHidden="1" w:unhideWhenUsed="1"/>
     <w:lsdException w:name="HTML Variable" w:semiHidden="1" w:unhideWhenUsed="1"/>
-    <w:lsdException w:name="Normal Table" w:semiHidden="1" w:unhideWhenUsed="1"/>
     <w:lsdException w:name="annotation subject" w:semiHidden="1" w:unhideWhenUsed="1"/>
     <w:lsdException w:name="No List" w:semiHidden="1" w:unhideWhenUsed="1"/>
     <w:lsdException w:name="Outline List 1" w:semiHidden="1" w:unhideWhenUsed="1"/>
@@ -1245,10 +1964,8 @@
     <w:lsdException w:name="Table Subtle 2" w:semiHidden="1" w:unhideWhenUsed="1"/>
     <w:lsdException w:name="Table Web 1" w:semiHidden="1" w:unhideWhenUsed="1"/>
     <w:lsdException w:name="Table Web 2" w:semiHidden="1" w:unhideWhenUsed="1"/>
-    <w:lsdException w:name="Table Web 3" w:semiHidden="1" w:unhideWhenUsed="1"/>
     <w:lsdException w:name="Balloon Text" w:semiHidden="1" w:unhideWhenUsed="1"/>
     <w:lsdException w:name="Table Grid" w:uiPriority="39"/>
-    <w:lsdException w:name="Table Theme" w:semiHidden="1" w:unhideWhenUsed="1"/>
     <w:lsdException w:name="Placeholder Text" w:semiHidden="1"/>
     <w:lsdException w:name="No Spacing" w:uiPriority="1" w:qFormat="1"/>
     <w:lsdException w:name="Light Shading" w:uiPriority="60"/>
@@ -1469,6 +2186,7 @@
     <w:lsdException w:name="Hashtag" w:semiHidden="1" w:unhideWhenUsed="1"/>
     <w:lsdException w:name="Unresolved Mention" w:semiHidden="1" w:unhideWhenUsed="1"/>
     <w:lsdException w:name="Smart Link" w:semiHidden="1" w:unhideWhenUsed="1"/>
+    <w:lsdException w:name="Smart Link Error" w:semiHidden="1" w:unhideWhenUsed="1"/>
   </w:latentStyles>
   <w:style w:type="paragraph" w:default="1" w:styleId="Normal">
     <w:name w:val="Normal"/>

</xml_diff>

<commit_message>
Updated jupyter notebook, output files, and tech report
</commit_message>
<xml_diff>
--- a/ETL_Technical_Report.docx
+++ b/ETL_Technical_Report.docx
@@ -131,7 +131,11 @@
         <w:t>g</w:t>
       </w:r>
       <w:r>
-        <w:t>ame_df</w:t>
+        <w:t>ame_</w:t>
+      </w:r>
+      <w:proofErr w:type="gramStart"/>
+      <w:r>
+        <w:t>df</w:t>
       </w:r>
       <w:proofErr w:type="spellEnd"/>
       <w:r>
@@ -140,6 +144,7 @@
       <w:r>
         <w:t>:</w:t>
       </w:r>
+      <w:proofErr w:type="gramEnd"/>
     </w:p>
     <w:p>
       <w:r>
@@ -798,8 +803,6 @@
     <w:p>
       <w:r>
         <w:tab/>
-      </w:r>
-      <w:r>
         <w:t>data cleaning:</w:t>
       </w:r>
     </w:p>
@@ -832,7 +835,15 @@
         </w:numPr>
       </w:pPr>
       <w:r>
-        <w:t xml:space="preserve">Only kept columns we were interested in: </w:t>
+        <w:t xml:space="preserve">Only kept columns we were interested </w:t>
+      </w:r>
+      <w:proofErr w:type="gramStart"/>
+      <w:r>
+        <w:t>in:</w:t>
+      </w:r>
+      <w:proofErr w:type="gramEnd"/>
+      <w:r>
+        <w:t xml:space="preserve"> </w:t>
       </w:r>
       <w:proofErr w:type="spellStart"/>
       <w:r>
@@ -864,8 +875,6 @@
       </w:r>
       <w:proofErr w:type="spellEnd"/>
     </w:p>
-    <w:p/>
-    <w:p/>
     <w:p/>
     <w:p>
       <w:pPr>
@@ -930,229 +939,196 @@
       </w:r>
       <w:proofErr w:type="spellStart"/>
       <w:r>
-        <w:t>h</w:t>
+        <w:t>home_team</w:t>
+      </w:r>
+      <w:proofErr w:type="spellEnd"/>
+      <w:r>
+        <w:t xml:space="preserve"> varchar,</w:t>
+      </w:r>
+    </w:p>
+    <w:p>
+      <w:r>
+        <w:tab/>
+      </w:r>
+      <w:proofErr w:type="spellStart"/>
+      <w:r>
+        <w:t>away_team_id</w:t>
+      </w:r>
+      <w:proofErr w:type="spellEnd"/>
+      <w:r>
+        <w:t xml:space="preserve"> int,</w:t>
+      </w:r>
+    </w:p>
+    <w:p>
+      <w:r>
+        <w:tab/>
+      </w:r>
+      <w:proofErr w:type="spellStart"/>
+      <w:r>
+        <w:t>away_team</w:t>
+      </w:r>
+      <w:proofErr w:type="spellEnd"/>
+      <w:r>
+        <w:t xml:space="preserve"> varchar,</w:t>
+      </w:r>
+    </w:p>
+    <w:p>
+      <w:r>
+        <w:tab/>
+        <w:t>outcome varchar</w:t>
+      </w:r>
+    </w:p>
+    <w:p/>
+    <w:p/>
+    <w:p>
+      <w:r>
+        <w:lastRenderedPageBreak/>
+        <w:t>players:</w:t>
+      </w:r>
+    </w:p>
+    <w:p>
+      <w:r>
+        <w:tab/>
+      </w:r>
+      <w:proofErr w:type="spellStart"/>
+      <w:r>
+        <w:t>player_id</w:t>
+      </w:r>
+      <w:proofErr w:type="spellEnd"/>
+      <w:r>
+        <w:t xml:space="preserve"> int Primary Key,</w:t>
+      </w:r>
+    </w:p>
+    <w:p>
+      <w:r>
+        <w:tab/>
+        <w:t>name varchar,</w:t>
+      </w:r>
+    </w:p>
+    <w:p>
+      <w:r>
+        <w:tab/>
+      </w:r>
+      <w:proofErr w:type="spellStart"/>
+      <w:r>
+        <w:t>primary_position</w:t>
+      </w:r>
+      <w:proofErr w:type="spellEnd"/>
+      <w:r>
+        <w:t xml:space="preserve"> varchar</w:t>
+      </w:r>
+    </w:p>
+    <w:p/>
+    <w:p>
+      <w:r>
+        <w:t>teams:</w:t>
+      </w:r>
+    </w:p>
+    <w:p>
+      <w:r>
+        <w:tab/>
+      </w:r>
+      <w:proofErr w:type="spellStart"/>
+      <w:r>
+        <w:t>team_id</w:t>
+      </w:r>
+      <w:proofErr w:type="spellEnd"/>
+      <w:r>
+        <w:t xml:space="preserve"> int Primary Key,</w:t>
+      </w:r>
+    </w:p>
+    <w:p>
+      <w:r>
+        <w:tab/>
+        <w:t>team varchar</w:t>
+      </w:r>
+    </w:p>
+    <w:p/>
+    <w:p>
+      <w:proofErr w:type="spellStart"/>
+      <w:r>
+        <w:t>skater_stats</w:t>
+      </w:r>
+      <w:proofErr w:type="spellEnd"/>
+      <w:r>
+        <w:t>:</w:t>
+      </w:r>
+    </w:p>
+    <w:p>
+      <w:r>
+        <w:tab/>
+      </w:r>
+      <w:proofErr w:type="spellStart"/>
+      <w:r>
+        <w:t>game_id</w:t>
+      </w:r>
+      <w:proofErr w:type="spellEnd"/>
+      <w:r>
+        <w:t xml:space="preserve"> int,</w:t>
+      </w:r>
+    </w:p>
+    <w:p>
+      <w:r>
+        <w:tab/>
+      </w:r>
+      <w:proofErr w:type="spellStart"/>
+      <w:r>
+        <w:t>player_id</w:t>
+      </w:r>
+      <w:proofErr w:type="spellEnd"/>
+      <w:r>
+        <w:t xml:space="preserve"> int,</w:t>
+      </w:r>
+    </w:p>
+    <w:p>
+      <w:r>
+        <w:tab/>
+      </w:r>
+      <w:proofErr w:type="spellStart"/>
+      <w:r>
+        <w:t>team_id</w:t>
+      </w:r>
+      <w:proofErr w:type="spellEnd"/>
+      <w:r>
+        <w:t xml:space="preserve"> int,</w:t>
+      </w:r>
+    </w:p>
+    <w:p>
+      <w:r>
+        <w:tab/>
+      </w:r>
+      <w:proofErr w:type="spellStart"/>
+      <w:r>
+        <w:t>penalty_minutes</w:t>
+      </w:r>
+      <w:proofErr w:type="spellEnd"/>
+      <w:r>
+        <w:t xml:space="preserve"> int,</w:t>
+      </w:r>
+    </w:p>
+    <w:p>
+      <w:r>
+        <w:tab/>
+        <w:t>Primary Key (</w:t>
+      </w:r>
+      <w:proofErr w:type="spellStart"/>
+      <w:r>
+        <w:t>game_</w:t>
+      </w:r>
+      <w:proofErr w:type="gramStart"/>
+      <w:r>
+        <w:t>id,player</w:t>
+      </w:r>
+      <w:proofErr w:type="gramEnd"/>
+      <w:r>
+        <w:t>_id</w:t>
+      </w:r>
+      <w:proofErr w:type="spellEnd"/>
+      <w:r>
+        <w:t>)</w:t>
       </w:r>
       <w:bookmarkStart w:id="0" w:name="_GoBack"/>
       <w:bookmarkEnd w:id="0"/>
-      <w:r>
-        <w:t>ome</w:t>
-      </w:r>
-      <w:r>
-        <w:t>_t</w:t>
-      </w:r>
-      <w:r>
-        <w:t>eam</w:t>
-      </w:r>
-      <w:proofErr w:type="spellEnd"/>
-      <w:r>
-        <w:t xml:space="preserve"> varchar,</w:t>
-      </w:r>
-    </w:p>
-    <w:p>
-      <w:r>
-        <w:tab/>
-      </w:r>
-      <w:proofErr w:type="spellStart"/>
-      <w:r>
-        <w:t>away_team_id</w:t>
-      </w:r>
-      <w:proofErr w:type="spellEnd"/>
-      <w:r>
-        <w:t xml:space="preserve"> int,</w:t>
-      </w:r>
-    </w:p>
-    <w:p>
-      <w:r>
-        <w:tab/>
-      </w:r>
-      <w:proofErr w:type="spellStart"/>
-      <w:r>
-        <w:t>a</w:t>
-      </w:r>
-      <w:r>
-        <w:t>way</w:t>
-      </w:r>
-      <w:r>
-        <w:t>_t</w:t>
-      </w:r>
-      <w:r>
-        <w:t>eam</w:t>
-      </w:r>
-      <w:proofErr w:type="spellEnd"/>
-      <w:r>
-        <w:t xml:space="preserve"> varchar,</w:t>
-      </w:r>
-    </w:p>
-    <w:p>
-      <w:r>
-        <w:tab/>
-        <w:t>outcome varchar</w:t>
-      </w:r>
-    </w:p>
-    <w:p/>
-    <w:p>
-      <w:r>
-        <w:t>players:</w:t>
-      </w:r>
-    </w:p>
-    <w:p>
-      <w:r>
-        <w:tab/>
-      </w:r>
-      <w:proofErr w:type="spellStart"/>
-      <w:r>
-        <w:t>player_id</w:t>
-      </w:r>
-      <w:proofErr w:type="spellEnd"/>
-      <w:r>
-        <w:t xml:space="preserve"> int Primary Key,</w:t>
-      </w:r>
-    </w:p>
-    <w:p>
-      <w:r>
-        <w:tab/>
-      </w:r>
-      <w:r>
-        <w:t>n</w:t>
-      </w:r>
-      <w:r>
-        <w:t>ame varchar,</w:t>
-      </w:r>
-    </w:p>
-    <w:p>
-      <w:r>
-        <w:tab/>
-      </w:r>
-      <w:proofErr w:type="spellStart"/>
-      <w:r>
-        <w:t>p</w:t>
-      </w:r>
-      <w:r>
-        <w:t>rimary</w:t>
-      </w:r>
-      <w:r>
-        <w:t>_p</w:t>
-      </w:r>
-      <w:r>
-        <w:t>osition</w:t>
-      </w:r>
-      <w:proofErr w:type="spellEnd"/>
-      <w:r>
-        <w:t xml:space="preserve"> varchar</w:t>
-      </w:r>
-    </w:p>
-    <w:p/>
-    <w:p>
-      <w:r>
-        <w:t>teams:</w:t>
-      </w:r>
-    </w:p>
-    <w:p>
-      <w:r>
-        <w:tab/>
-      </w:r>
-      <w:proofErr w:type="spellStart"/>
-      <w:r>
-        <w:t>team_id</w:t>
-      </w:r>
-      <w:proofErr w:type="spellEnd"/>
-      <w:r>
-        <w:t xml:space="preserve"> int Primary Key,</w:t>
-      </w:r>
-    </w:p>
-    <w:p>
-      <w:r>
-        <w:tab/>
-      </w:r>
-      <w:r>
-        <w:t>t</w:t>
-      </w:r>
-      <w:r>
-        <w:t>eam varchar</w:t>
-      </w:r>
-    </w:p>
-    <w:p/>
-    <w:p>
-      <w:proofErr w:type="spellStart"/>
-      <w:r>
-        <w:t>skater_stats</w:t>
-      </w:r>
-      <w:proofErr w:type="spellEnd"/>
-      <w:r>
-        <w:t>:</w:t>
-      </w:r>
-    </w:p>
-    <w:p>
-      <w:r>
-        <w:tab/>
-      </w:r>
-      <w:proofErr w:type="spellStart"/>
-      <w:r>
-        <w:t>game_id</w:t>
-      </w:r>
-      <w:proofErr w:type="spellEnd"/>
-      <w:r>
-        <w:t xml:space="preserve"> int,</w:t>
-      </w:r>
-    </w:p>
-    <w:p>
-      <w:r>
-        <w:tab/>
-      </w:r>
-      <w:proofErr w:type="spellStart"/>
-      <w:r>
-        <w:t>player_id</w:t>
-      </w:r>
-      <w:proofErr w:type="spellEnd"/>
-      <w:r>
-        <w:t xml:space="preserve"> int,</w:t>
-      </w:r>
-    </w:p>
-    <w:p>
-      <w:r>
-        <w:tab/>
-      </w:r>
-      <w:proofErr w:type="spellStart"/>
-      <w:r>
-        <w:t>team_id</w:t>
-      </w:r>
-      <w:proofErr w:type="spellEnd"/>
-      <w:r>
-        <w:t xml:space="preserve"> int,</w:t>
-      </w:r>
-    </w:p>
-    <w:p>
-      <w:r>
-        <w:tab/>
-      </w:r>
-      <w:proofErr w:type="spellStart"/>
-      <w:r>
-        <w:t>penalty</w:t>
-      </w:r>
-      <w:r>
-        <w:t>_m</w:t>
-      </w:r>
-      <w:r>
-        <w:t>inutes</w:t>
-      </w:r>
-      <w:proofErr w:type="spellEnd"/>
-      <w:r>
-        <w:t xml:space="preserve"> int,</w:t>
-      </w:r>
-    </w:p>
-    <w:p>
-      <w:r>
-        <w:tab/>
-        <w:t>Primary Key (</w:t>
-      </w:r>
-      <w:proofErr w:type="spellStart"/>
-      <w:r>
-        <w:t>game_id,player_id</w:t>
-      </w:r>
-      <w:proofErr w:type="spellEnd"/>
-      <w:r>
-        <w:t>)</w:t>
-      </w:r>
     </w:p>
     <w:sectPr>
       <w:pgSz w:w="12240" w:h="15840"/>
@@ -1812,7 +1788,7 @@
       </w:pPr>
     </w:pPrDefault>
   </w:docDefaults>
-  <w:latentStyles w:defLockedState="0" w:defUIPriority="99" w:defSemiHidden="0" w:defUnhideWhenUsed="0" w:defQFormat="0" w:count="377">
+  <w:latentStyles w:defLockedState="0" w:defUIPriority="99" w:defSemiHidden="0" w:defUnhideWhenUsed="0" w:defQFormat="0" w:count="376">
     <w:lsdException w:name="Normal" w:uiPriority="0" w:qFormat="1"/>
     <w:lsdException w:name="heading 1" w:uiPriority="9" w:qFormat="1"/>
     <w:lsdException w:name="heading 2" w:semiHidden="1" w:uiPriority="9" w:unhideWhenUsed="1" w:qFormat="1"/>
@@ -1918,6 +1894,7 @@
     <w:lsdException w:name="HTML Sample" w:semiHidden="1" w:unhideWhenUsed="1"/>
     <w:lsdException w:name="HTML Typewriter" w:semiHidden="1" w:unhideWhenUsed="1"/>
     <w:lsdException w:name="HTML Variable" w:semiHidden="1" w:unhideWhenUsed="1"/>
+    <w:lsdException w:name="Normal Table" w:semiHidden="1" w:unhideWhenUsed="1"/>
     <w:lsdException w:name="annotation subject" w:semiHidden="1" w:unhideWhenUsed="1"/>
     <w:lsdException w:name="No List" w:semiHidden="1" w:unhideWhenUsed="1"/>
     <w:lsdException w:name="Outline List 1" w:semiHidden="1" w:unhideWhenUsed="1"/>
@@ -1964,8 +1941,10 @@
     <w:lsdException w:name="Table Subtle 2" w:semiHidden="1" w:unhideWhenUsed="1"/>
     <w:lsdException w:name="Table Web 1" w:semiHidden="1" w:unhideWhenUsed="1"/>
     <w:lsdException w:name="Table Web 2" w:semiHidden="1" w:unhideWhenUsed="1"/>
+    <w:lsdException w:name="Table Web 3" w:semiHidden="1" w:unhideWhenUsed="1"/>
     <w:lsdException w:name="Balloon Text" w:semiHidden="1" w:unhideWhenUsed="1"/>
     <w:lsdException w:name="Table Grid" w:uiPriority="39"/>
+    <w:lsdException w:name="Table Theme" w:semiHidden="1" w:unhideWhenUsed="1"/>
     <w:lsdException w:name="Placeholder Text" w:semiHidden="1"/>
     <w:lsdException w:name="No Spacing" w:uiPriority="1" w:qFormat="1"/>
     <w:lsdException w:name="Light Shading" w:uiPriority="60"/>
@@ -2186,7 +2165,6 @@
     <w:lsdException w:name="Hashtag" w:semiHidden="1" w:unhideWhenUsed="1"/>
     <w:lsdException w:name="Unresolved Mention" w:semiHidden="1" w:unhideWhenUsed="1"/>
     <w:lsdException w:name="Smart Link" w:semiHidden="1" w:unhideWhenUsed="1"/>
-    <w:lsdException w:name="Smart Link Error" w:semiHidden="1" w:unhideWhenUsed="1"/>
   </w:latentStyles>
   <w:style w:type="paragraph" w:default="1" w:styleId="Normal">
     <w:name w:val="Normal"/>

</xml_diff>

<commit_message>
Added game results to database, added a few final touches to report
</commit_message>
<xml_diff>
--- a/ETL_Technical_Report.docx
+++ b/ETL_Technical_Report.docx
@@ -127,14 +127,37 @@
     </w:p>
     <w:p>
       <w:r>
+        <w:t xml:space="preserve">We imported the above datasets into </w:t>
+      </w:r>
+      <w:proofErr w:type="spellStart"/>
+      <w:r>
+        <w:t>Jupyter</w:t>
+      </w:r>
+      <w:proofErr w:type="spellEnd"/>
+      <w:r>
+        <w:t xml:space="preserve"> Notebook and used Pandas to transform the datasets.</w:t>
+      </w:r>
+    </w:p>
+    <w:p>
+      <w:proofErr w:type="spellStart"/>
+      <w:r>
         <w:t>g</w:t>
       </w:r>
       <w:r>
-        <w:t xml:space="preserve">ame_df </w:t>
+        <w:t>ame_</w:t>
+      </w:r>
+      <w:proofErr w:type="gramStart"/>
+      <w:r>
+        <w:t>df</w:t>
+      </w:r>
+      <w:proofErr w:type="spellEnd"/>
+      <w:r>
+        <w:t xml:space="preserve"> </w:t>
       </w:r>
       <w:r>
         <w:t>:</w:t>
       </w:r>
+      <w:proofErr w:type="gramEnd"/>
     </w:p>
     <w:p>
       <w:r>
@@ -160,8 +183,13 @@
         <w:t xml:space="preserve">Removed </w:t>
       </w:r>
       <w:r>
-        <w:t>10 unwanted columns from the dataframe</w:t>
-      </w:r>
+        <w:t xml:space="preserve">10 unwanted columns from the </w:t>
+      </w:r>
+      <w:proofErr w:type="spellStart"/>
+      <w:r>
+        <w:t>dataframe</w:t>
+      </w:r>
+      <w:proofErr w:type="spellEnd"/>
       <w:r>
         <w:t>.</w:t>
       </w:r>
@@ -269,11 +297,16 @@
       <w:pPr>
         <w:ind w:left="720"/>
       </w:pPr>
+      <w:proofErr w:type="spellStart"/>
       <w:r>
         <w:t>d</w:t>
       </w:r>
       <w:r>
-        <w:t>ataframe merging:</w:t>
+        <w:t>ataframe</w:t>
+      </w:r>
+      <w:proofErr w:type="spellEnd"/>
+      <w:r>
+        <w:t xml:space="preserve"> merging:</w:t>
       </w:r>
     </w:p>
     <w:p>
@@ -288,34 +321,64 @@
         <w:t>Merged</w:t>
       </w:r>
       <w:r>
-        <w:t xml:space="preserve"> the game_df</w:t>
-      </w:r>
-      <w:r>
-        <w:t xml:space="preserve"> with the team_df</w:t>
-      </w:r>
+        <w:t xml:space="preserve"> the </w:t>
+      </w:r>
+      <w:proofErr w:type="spellStart"/>
+      <w:r>
+        <w:t>game_df</w:t>
+      </w:r>
+      <w:proofErr w:type="spellEnd"/>
+      <w:r>
+        <w:t xml:space="preserve"> with the </w:t>
+      </w:r>
+      <w:proofErr w:type="spellStart"/>
+      <w:r>
+        <w:t>team_df</w:t>
+      </w:r>
+      <w:proofErr w:type="spellEnd"/>
       <w:r>
         <w:t>,</w:t>
       </w:r>
       <w:r>
-        <w:t xml:space="preserve"> left_on</w:t>
-      </w:r>
-      <w:r>
         <w:t xml:space="preserve"> </w:t>
       </w:r>
+      <w:proofErr w:type="spellStart"/>
+      <w:r>
+        <w:t>left_on</w:t>
+      </w:r>
+      <w:proofErr w:type="spellEnd"/>
+      <w:r>
+        <w:t xml:space="preserve"> </w:t>
+      </w:r>
       <w:r>
         <w:t xml:space="preserve">= </w:t>
       </w:r>
-      <w:r>
-        <w:t>away_team_id and right_on</w:t>
-      </w:r>
+      <w:proofErr w:type="spellStart"/>
+      <w:r>
+        <w:t>away_team_id</w:t>
+      </w:r>
+      <w:proofErr w:type="spellEnd"/>
+      <w:r>
+        <w:t xml:space="preserve"> and </w:t>
+      </w:r>
+      <w:proofErr w:type="spellStart"/>
+      <w:r>
+        <w:t>right_on</w:t>
+      </w:r>
+      <w:proofErr w:type="spellEnd"/>
       <w:r>
         <w:t xml:space="preserve"> </w:t>
       </w:r>
       <w:r>
         <w:t xml:space="preserve">= </w:t>
       </w:r>
-      <w:r>
-        <w:t xml:space="preserve">team_id </w:t>
+      <w:proofErr w:type="spellStart"/>
+      <w:r>
+        <w:t>team_id</w:t>
+      </w:r>
+      <w:proofErr w:type="spellEnd"/>
+      <w:r>
+        <w:t xml:space="preserve"> </w:t>
       </w:r>
       <w:r>
         <w:t>so that the</w:t>
@@ -338,9 +401,11 @@
       <w:r>
         <w:t xml:space="preserve"> the </w:t>
       </w:r>
+      <w:proofErr w:type="spellStart"/>
       <w:r>
         <w:t>away_team_id</w:t>
       </w:r>
+      <w:proofErr w:type="spellEnd"/>
       <w:r>
         <w:t>.</w:t>
       </w:r>
@@ -360,7 +425,55 @@
         </w:numPr>
       </w:pPr>
       <w:r>
-        <w:t xml:space="preserve">Merged the game_df with the team_df, left_on = home_team_id and right_on = team_id so that the </w:t>
+        <w:t xml:space="preserve">Merged the </w:t>
+      </w:r>
+      <w:proofErr w:type="spellStart"/>
+      <w:r>
+        <w:t>game_df</w:t>
+      </w:r>
+      <w:proofErr w:type="spellEnd"/>
+      <w:r>
+        <w:t xml:space="preserve"> with the </w:t>
+      </w:r>
+      <w:proofErr w:type="spellStart"/>
+      <w:r>
+        <w:t>team_df</w:t>
+      </w:r>
+      <w:proofErr w:type="spellEnd"/>
+      <w:r>
+        <w:t xml:space="preserve">, </w:t>
+      </w:r>
+      <w:proofErr w:type="spellStart"/>
+      <w:r>
+        <w:t>left_on</w:t>
+      </w:r>
+      <w:proofErr w:type="spellEnd"/>
+      <w:r>
+        <w:t xml:space="preserve"> = </w:t>
+      </w:r>
+      <w:proofErr w:type="spellStart"/>
+      <w:r>
+        <w:t>home_team_id</w:t>
+      </w:r>
+      <w:proofErr w:type="spellEnd"/>
+      <w:r>
+        <w:t xml:space="preserve"> and </w:t>
+      </w:r>
+      <w:proofErr w:type="spellStart"/>
+      <w:r>
+        <w:t>right_on</w:t>
+      </w:r>
+      <w:proofErr w:type="spellEnd"/>
+      <w:r>
+        <w:t xml:space="preserve"> = </w:t>
+      </w:r>
+      <w:proofErr w:type="spellStart"/>
+      <w:r>
+        <w:t>team_id</w:t>
+      </w:r>
+      <w:proofErr w:type="spellEnd"/>
+      <w:r>
+        <w:t xml:space="preserve"> so that the </w:t>
       </w:r>
       <w:r>
         <w:t>Home</w:t>
@@ -368,11 +481,16 @@
       <w:r>
         <w:t xml:space="preserve"> Team values would be their respective names, instead of the </w:t>
       </w:r>
+      <w:proofErr w:type="spellStart"/>
       <w:r>
         <w:t>home</w:t>
       </w:r>
       <w:r>
-        <w:t>_team_id.</w:t>
+        <w:t>_team_id</w:t>
+      </w:r>
+      <w:proofErr w:type="spellEnd"/>
+      <w:r>
+        <w:t>.</w:t>
       </w:r>
     </w:p>
     <w:p>
@@ -401,13 +519,34 @@
         <w:t xml:space="preserve"> </w:t>
       </w:r>
       <w:r>
-        <w:t>unwanted columns from the new_game_df dataframe.</w:t>
+        <w:t xml:space="preserve">unwanted columns from the </w:t>
+      </w:r>
+      <w:proofErr w:type="spellStart"/>
+      <w:r>
+        <w:t>new_game_df</w:t>
+      </w:r>
+      <w:proofErr w:type="spellEnd"/>
+      <w:r>
+        <w:t xml:space="preserve"> </w:t>
+      </w:r>
+      <w:proofErr w:type="spellStart"/>
+      <w:r>
+        <w:t>dataframe</w:t>
+      </w:r>
+      <w:proofErr w:type="spellEnd"/>
+      <w:r>
+        <w:t>.</w:t>
       </w:r>
     </w:p>
     <w:p/>
     <w:p>
-      <w:r>
-        <w:t>team_df:</w:t>
+      <w:proofErr w:type="spellStart"/>
+      <w:r>
+        <w:t>team_df</w:t>
+      </w:r>
+      <w:proofErr w:type="spellEnd"/>
+      <w:r>
+        <w:t>:</w:t>
       </w:r>
     </w:p>
     <w:p>
@@ -425,7 +564,23 @@
         </w:numPr>
       </w:pPr>
       <w:r>
-        <w:t>Combined the “shortName” and “teamName” columns into a single column “</w:t>
+        <w:t>Combined the “</w:t>
+      </w:r>
+      <w:proofErr w:type="spellStart"/>
+      <w:r>
+        <w:t>shortName</w:t>
+      </w:r>
+      <w:proofErr w:type="spellEnd"/>
+      <w:r>
+        <w:t>” and “</w:t>
+      </w:r>
+      <w:proofErr w:type="spellStart"/>
+      <w:r>
+        <w:t>teamName</w:t>
+      </w:r>
+      <w:proofErr w:type="spellEnd"/>
+      <w:r>
+        <w:t>” columns into a single column “</w:t>
       </w:r>
       <w:r>
         <w:t>Team.”</w:t>
@@ -446,10 +601,19 @@
         </w:numPr>
       </w:pPr>
       <w:r>
+        <w:lastRenderedPageBreak/>
         <w:t xml:space="preserve">Removed </w:t>
       </w:r>
       <w:r>
-        <w:t>5 unwanted columns from the dataframe.</w:t>
+        <w:t xml:space="preserve">5 unwanted columns from the </w:t>
+      </w:r>
+      <w:proofErr w:type="spellStart"/>
+      <w:r>
+        <w:t>dataframe</w:t>
+      </w:r>
+      <w:proofErr w:type="spellEnd"/>
+      <w:r>
+        <w:t>.</w:t>
       </w:r>
     </w:p>
     <w:p>
@@ -466,15 +630,19 @@
         </w:numPr>
       </w:pPr>
       <w:r>
-        <w:lastRenderedPageBreak/>
         <w:t>Dropped</w:t>
       </w:r>
       <w:r>
         <w:t xml:space="preserve"> 2 unwanted t</w:t>
       </w:r>
       <w:r>
-        <w:t>eams from the dataframe</w:t>
-      </w:r>
+        <w:t xml:space="preserve">eams from the </w:t>
+      </w:r>
+      <w:proofErr w:type="spellStart"/>
+      <w:r>
+        <w:t>dataframe</w:t>
+      </w:r>
+      <w:proofErr w:type="spellEnd"/>
       <w:r>
         <w:t xml:space="preserve">, because they did not exist during the </w:t>
       </w:r>
@@ -528,12 +696,14 @@
     </w:p>
     <w:p/>
     <w:p>
+      <w:proofErr w:type="spellStart"/>
       <w:r>
         <w:t>p</w:t>
       </w:r>
       <w:r>
         <w:t>layer_info_df</w:t>
       </w:r>
+      <w:proofErr w:type="spellEnd"/>
       <w:r>
         <w:t>:</w:t>
       </w:r>
@@ -553,10 +723,26 @@
         </w:numPr>
       </w:pPr>
       <w:r>
-        <w:t>Combined the “firstName” and</w:t>
-      </w:r>
-      <w:r>
-        <w:t xml:space="preserve"> “lastName” columns into a single column “Name.”</w:t>
+        <w:t>Combined the “</w:t>
+      </w:r>
+      <w:proofErr w:type="spellStart"/>
+      <w:r>
+        <w:t>firstName</w:t>
+      </w:r>
+      <w:proofErr w:type="spellEnd"/>
+      <w:r>
+        <w:t>” and</w:t>
+      </w:r>
+      <w:r>
+        <w:t xml:space="preserve"> “</w:t>
+      </w:r>
+      <w:proofErr w:type="spellStart"/>
+      <w:r>
+        <w:t>lastName</w:t>
+      </w:r>
+      <w:proofErr w:type="spellEnd"/>
+      <w:r>
+        <w:t>” columns into a single column “Name.”</w:t>
       </w:r>
     </w:p>
     <w:p>
@@ -580,7 +766,15 @@
         <w:t>6</w:t>
       </w:r>
       <w:r>
-        <w:t xml:space="preserve"> unwanted columns from the dataframe.</w:t>
+        <w:t xml:space="preserve"> unwanted columns from the </w:t>
+      </w:r>
+      <w:proofErr w:type="spellStart"/>
+      <w:r>
+        <w:t>dataframe</w:t>
+      </w:r>
+      <w:proofErr w:type="spellEnd"/>
+      <w:r>
+        <w:t>.</w:t>
       </w:r>
     </w:p>
     <w:p>
@@ -617,13 +811,26 @@
         </w:numPr>
       </w:pPr>
       <w:r>
-        <w:t>Modified the csv delimiter, changing it from “|” to “,” in the player_info_df output file.</w:t>
+        <w:t xml:space="preserve">Modified the csv delimiter, changing it from “|” to “,” in the </w:t>
+      </w:r>
+      <w:proofErr w:type="spellStart"/>
+      <w:r>
+        <w:t>player_info_df</w:t>
+      </w:r>
+      <w:proofErr w:type="spellEnd"/>
+      <w:r>
+        <w:t xml:space="preserve"> output file.</w:t>
       </w:r>
     </w:p>
     <w:p/>
     <w:p>
-      <w:r>
-        <w:t>game_skater_stats_df:</w:t>
+      <w:proofErr w:type="spellStart"/>
+      <w:r>
+        <w:t>game_skater_stats_df</w:t>
+      </w:r>
+      <w:proofErr w:type="spellEnd"/>
+      <w:r>
+        <w:t>:</w:t>
       </w:r>
     </w:p>
     <w:p>
@@ -641,7 +848,15 @@
         </w:numPr>
       </w:pPr>
       <w:r>
-        <w:t>Kept only games in new_game_df, so that only games during the season we are interested were kept.</w:t>
+        <w:t xml:space="preserve">Kept only games in </w:t>
+      </w:r>
+      <w:proofErr w:type="spellStart"/>
+      <w:r>
+        <w:t>new_game_df</w:t>
+      </w:r>
+      <w:proofErr w:type="spellEnd"/>
+      <w:r>
+        <w:t>, so that only games during the season we are interested were kept.</w:t>
       </w:r>
     </w:p>
     <w:p>
@@ -659,8 +874,45 @@
         </w:numPr>
       </w:pPr>
       <w:r>
-        <w:t>Only kept columns we were interested in: game_id, player_id, team_id, penaltyMinutes</w:t>
-      </w:r>
+        <w:t xml:space="preserve">Only kept columns we were interested </w:t>
+      </w:r>
+      <w:proofErr w:type="gramStart"/>
+      <w:r>
+        <w:t>in:</w:t>
+      </w:r>
+      <w:proofErr w:type="gramEnd"/>
+      <w:r>
+        <w:t xml:space="preserve"> </w:t>
+      </w:r>
+      <w:proofErr w:type="spellStart"/>
+      <w:r>
+        <w:t>game_id</w:t>
+      </w:r>
+      <w:proofErr w:type="spellEnd"/>
+      <w:r>
+        <w:t xml:space="preserve">, </w:t>
+      </w:r>
+      <w:proofErr w:type="spellStart"/>
+      <w:r>
+        <w:t>player_id</w:t>
+      </w:r>
+      <w:proofErr w:type="spellEnd"/>
+      <w:r>
+        <w:t xml:space="preserve">, </w:t>
+      </w:r>
+      <w:proofErr w:type="spellStart"/>
+      <w:r>
+        <w:t>team_id</w:t>
+      </w:r>
+      <w:proofErr w:type="spellEnd"/>
+      <w:r>
+        <w:t xml:space="preserve">, </w:t>
+      </w:r>
+      <w:proofErr w:type="spellStart"/>
+      <w:r>
+        <w:t>penaltyMinutes</w:t>
+      </w:r>
+      <w:proofErr w:type="spellEnd"/>
     </w:p>
     <w:p>
       <w:pPr>
@@ -695,11 +947,16 @@
       <w:r>
         <w:t xml:space="preserve">Modified the csv delimiter, changing it from “|” to “,” in the </w:t>
       </w:r>
+      <w:proofErr w:type="spellStart"/>
       <w:r>
         <w:t>skater</w:t>
       </w:r>
       <w:r>
-        <w:t>_info_df output file.</w:t>
+        <w:t>_info_df</w:t>
+      </w:r>
+      <w:proofErr w:type="spellEnd"/>
+      <w:r>
+        <w:t xml:space="preserve"> output file.</w:t>
       </w:r>
     </w:p>
     <w:p/>
@@ -731,7 +988,14 @@
     <w:p>
       <w:r>
         <w:tab/>
-        <w:t>game_id int Primary Key,</w:t>
+      </w:r>
+      <w:proofErr w:type="spellStart"/>
+      <w:r>
+        <w:t>game_id</w:t>
+      </w:r>
+      <w:proofErr w:type="spellEnd"/>
+      <w:r>
+        <w:t xml:space="preserve"> int Primary Key,</w:t>
       </w:r>
     </w:p>
     <w:p>
@@ -756,14 +1020,23 @@
     </w:p>
     <w:p>
       <w:r>
-        <w:tab/>
-        <w:t>away_team_id int,</w:t>
-      </w:r>
-    </w:p>
-    <w:p>
-      <w:r>
-        <w:tab/>
-      </w:r>
+        <w:lastRenderedPageBreak/>
+        <w:tab/>
+      </w:r>
+      <w:proofErr w:type="spellStart"/>
+      <w:r>
+        <w:t>away_team_id</w:t>
+      </w:r>
+      <w:proofErr w:type="spellEnd"/>
+      <w:r>
+        <w:t xml:space="preserve"> int,</w:t>
+      </w:r>
+    </w:p>
+    <w:p>
+      <w:r>
+        <w:tab/>
+      </w:r>
+      <w:proofErr w:type="spellStart"/>
       <w:r>
         <w:t>home</w:t>
       </w:r>
@@ -773,101 +1046,293 @@
       <w:r>
         <w:t>_id</w:t>
       </w:r>
+      <w:proofErr w:type="spellEnd"/>
       <w:r>
         <w:t xml:space="preserve"> </w:t>
       </w:r>
       <w:r>
         <w:t>int</w:t>
       </w:r>
+      <w:r>
+        <w:t>,</w:t>
+      </w:r>
+    </w:p>
+    <w:p>
+      <w:r>
+        <w:tab/>
+        <w:t>outcome varchar</w:t>
+      </w:r>
+    </w:p>
+    <w:p/>
+    <w:p>
+      <w:r>
+        <w:t>players:</w:t>
+      </w:r>
+    </w:p>
+    <w:p>
+      <w:r>
+        <w:tab/>
+      </w:r>
+      <w:proofErr w:type="spellStart"/>
+      <w:r>
+        <w:t>player_id</w:t>
+      </w:r>
+      <w:proofErr w:type="spellEnd"/>
+      <w:r>
+        <w:t xml:space="preserve"> int Primary Key,</w:t>
+      </w:r>
+    </w:p>
+    <w:p>
+      <w:r>
+        <w:tab/>
+        <w:t>name varchar,</w:t>
+      </w:r>
+    </w:p>
+    <w:p>
+      <w:r>
+        <w:tab/>
+      </w:r>
+      <w:proofErr w:type="spellStart"/>
+      <w:r>
+        <w:t>primary_position</w:t>
+      </w:r>
+      <w:proofErr w:type="spellEnd"/>
+      <w:r>
+        <w:t xml:space="preserve"> varchar</w:t>
+      </w:r>
+    </w:p>
+    <w:p/>
+    <w:p>
+      <w:r>
+        <w:t>teams:</w:t>
+      </w:r>
+    </w:p>
+    <w:p>
+      <w:r>
+        <w:tab/>
+      </w:r>
+      <w:proofErr w:type="spellStart"/>
+      <w:r>
+        <w:t>team_id</w:t>
+      </w:r>
+      <w:proofErr w:type="spellEnd"/>
+      <w:r>
+        <w:t xml:space="preserve"> int Primary Key,</w:t>
+      </w:r>
+    </w:p>
+    <w:p>
+      <w:r>
+        <w:tab/>
+        <w:t>team varchar</w:t>
+      </w:r>
+    </w:p>
+    <w:p/>
+    <w:p>
+      <w:proofErr w:type="spellStart"/>
+      <w:r>
+        <w:t>skater_stats</w:t>
+      </w:r>
+      <w:proofErr w:type="spellEnd"/>
+      <w:r>
+        <w:t>:</w:t>
+      </w:r>
+    </w:p>
+    <w:p>
+      <w:r>
+        <w:tab/>
+      </w:r>
+      <w:proofErr w:type="spellStart"/>
+      <w:r>
+        <w:t>game_id</w:t>
+      </w:r>
+      <w:proofErr w:type="spellEnd"/>
+      <w:r>
+        <w:t xml:space="preserve"> int,</w:t>
+      </w:r>
+    </w:p>
+    <w:p>
+      <w:r>
+        <w:tab/>
+      </w:r>
+      <w:proofErr w:type="spellStart"/>
+      <w:r>
+        <w:t>player_id</w:t>
+      </w:r>
+      <w:proofErr w:type="spellEnd"/>
+      <w:r>
+        <w:t xml:space="preserve"> int,</w:t>
+      </w:r>
+    </w:p>
+    <w:p>
+      <w:r>
+        <w:tab/>
+      </w:r>
+      <w:proofErr w:type="spellStart"/>
+      <w:r>
+        <w:t>team_id</w:t>
+      </w:r>
+      <w:proofErr w:type="spellEnd"/>
+      <w:r>
+        <w:t xml:space="preserve"> int,</w:t>
+      </w:r>
+    </w:p>
+    <w:p>
+      <w:r>
+        <w:tab/>
+      </w:r>
+      <w:proofErr w:type="spellStart"/>
+      <w:r>
+        <w:t>penalty_minutes</w:t>
+      </w:r>
+      <w:proofErr w:type="spellEnd"/>
+      <w:r>
+        <w:t xml:space="preserve"> int,</w:t>
+      </w:r>
+    </w:p>
+    <w:p>
+      <w:r>
+        <w:tab/>
+        <w:t>Primary Key (</w:t>
+      </w:r>
+      <w:proofErr w:type="spellStart"/>
+      <w:r>
+        <w:t>game_</w:t>
+      </w:r>
+      <w:proofErr w:type="gramStart"/>
+      <w:r>
+        <w:t>id,player</w:t>
+      </w:r>
+      <w:proofErr w:type="gramEnd"/>
+      <w:r>
+        <w:t>_id</w:t>
+      </w:r>
+      <w:proofErr w:type="spellEnd"/>
+      <w:r>
+        <w:t>)</w:t>
+      </w:r>
+    </w:p>
+    <w:p>
       <w:bookmarkStart w:id="0" w:name="_GoBack"/>
       <w:bookmarkEnd w:id="0"/>
-      <w:r>
-        <w:t>,</w:t>
+    </w:p>
+    <w:p>
+      <w:proofErr w:type="spellStart"/>
+      <w:r>
+        <w:t>game_results</w:t>
+      </w:r>
+      <w:proofErr w:type="spellEnd"/>
+      <w:r>
+        <w:t>:</w:t>
+      </w:r>
+    </w:p>
+    <w:p>
+      <w:r>
+        <w:tab/>
+      </w:r>
+      <w:proofErr w:type="spellStart"/>
+      <w:r>
+        <w:t>game_id</w:t>
+      </w:r>
+      <w:proofErr w:type="spellEnd"/>
+      <w:r>
+        <w:t xml:space="preserve"> int,</w:t>
+      </w:r>
+    </w:p>
+    <w:p>
+      <w:r>
+        <w:tab/>
+        <w:t>position varchar,</w:t>
+      </w:r>
+    </w:p>
+    <w:p>
+      <w:r>
+        <w:tab/>
+      </w:r>
+      <w:proofErr w:type="spellStart"/>
+      <w:r>
+        <w:t>home_team</w:t>
+      </w:r>
+      <w:proofErr w:type="spellEnd"/>
+      <w:r>
+        <w:t xml:space="preserve"> varchar,</w:t>
+      </w:r>
+    </w:p>
+    <w:p>
+      <w:r>
+        <w:tab/>
+      </w:r>
+      <w:proofErr w:type="spellStart"/>
+      <w:r>
+        <w:t>home_team_pim</w:t>
+      </w:r>
+      <w:proofErr w:type="spellEnd"/>
+      <w:r>
+        <w:t xml:space="preserve"> int,</w:t>
+      </w:r>
+    </w:p>
+    <w:p>
+      <w:r>
+        <w:tab/>
+      </w:r>
+      <w:proofErr w:type="spellStart"/>
+      <w:r>
+        <w:t>away_team</w:t>
+      </w:r>
+      <w:proofErr w:type="spellEnd"/>
+      <w:r>
+        <w:t xml:space="preserve"> varchar,</w:t>
+      </w:r>
+    </w:p>
+    <w:p>
+      <w:r>
+        <w:tab/>
+      </w:r>
+      <w:proofErr w:type="spellStart"/>
+      <w:r>
+        <w:t>away_team_pim</w:t>
+      </w:r>
+      <w:proofErr w:type="spellEnd"/>
+      <w:r>
+        <w:t xml:space="preserve"> int,</w:t>
+      </w:r>
+    </w:p>
+    <w:p>
+      <w:r>
+        <w:tab/>
+        <w:t>outcome varchar,</w:t>
+      </w:r>
+    </w:p>
+    <w:p>
+      <w:r>
+        <w:tab/>
+      </w:r>
+      <w:proofErr w:type="spellStart"/>
+      <w:r>
+        <w:t>avg_pim_by_position_game</w:t>
+      </w:r>
+      <w:proofErr w:type="spellEnd"/>
+      <w:r>
+        <w:t xml:space="preserve"> float,</w:t>
       </w:r>
     </w:p>
     <w:p>
       <w:r>
         <w:lastRenderedPageBreak/>
         <w:tab/>
-        <w:t>outcome varchar</w:t>
-      </w:r>
-    </w:p>
-    <w:p/>
-    <w:p>
-      <w:r>
-        <w:t>players:</w:t>
-      </w:r>
-    </w:p>
-    <w:p>
-      <w:r>
-        <w:tab/>
-        <w:t>player_id int Primary Key,</w:t>
-      </w:r>
-    </w:p>
-    <w:p>
-      <w:r>
-        <w:tab/>
-        <w:t>name varchar,</w:t>
-      </w:r>
-    </w:p>
-    <w:p>
-      <w:r>
-        <w:tab/>
-        <w:t>primary_position varchar</w:t>
-      </w:r>
-    </w:p>
-    <w:p/>
-    <w:p>
-      <w:r>
-        <w:t>teams:</w:t>
-      </w:r>
-    </w:p>
-    <w:p>
-      <w:r>
-        <w:tab/>
-        <w:t>team_id int Primary Key,</w:t>
-      </w:r>
-    </w:p>
-    <w:p>
-      <w:r>
-        <w:tab/>
-        <w:t>team varchar</w:t>
-      </w:r>
-    </w:p>
-    <w:p/>
-    <w:p>
-      <w:r>
-        <w:t>skater_stats:</w:t>
-      </w:r>
-    </w:p>
-    <w:p>
-      <w:r>
-        <w:tab/>
-        <w:t>game_id int,</w:t>
-      </w:r>
-    </w:p>
-    <w:p>
-      <w:r>
-        <w:tab/>
-        <w:t>player_id int,</w:t>
-      </w:r>
-    </w:p>
-    <w:p>
-      <w:r>
-        <w:tab/>
-        <w:t>team_id int,</w:t>
-      </w:r>
-    </w:p>
-    <w:p>
-      <w:r>
-        <w:tab/>
-        <w:t>penalty_minutes int,</w:t>
-      </w:r>
-    </w:p>
-    <w:p>
-      <w:r>
-        <w:tab/>
-        <w:t>Primary Key (game_id,player_id)</w:t>
+        <w:t>Primary Key (</w:t>
+      </w:r>
+      <w:proofErr w:type="spellStart"/>
+      <w:r>
+        <w:t>game_</w:t>
+      </w:r>
+      <w:proofErr w:type="gramStart"/>
+      <w:r>
+        <w:t>id,position</w:t>
+      </w:r>
+      <w:proofErr w:type="spellEnd"/>
+      <w:proofErr w:type="gramEnd"/>
+      <w:r>
+        <w:t>)</w:t>
       </w:r>
     </w:p>
     <w:sectPr>

</xml_diff>